<commit_message>
modification du cahier des charges et du usecase
</commit_message>
<xml_diff>
--- a/RockNPark.docx
+++ b/RockNPark.docx
@@ -5,12 +5,8 @@
     <w:p>
       <w:pPr>
         <w:pStyle w:val="Corpsdetexte"/>
-        <w:rPr>
-          <w:rFonts w:ascii="Raleway" w:hAnsi="Raleway"/>
-          <w:sz w:val="32"/>
-          <w:szCs w:val="32"/>
-          <w:u w:val="single"/>
-        </w:rPr>
+        <w:spacing w:before="0" w:after="57"/>
+        <w:rPr/>
       </w:pPr>
       <w:r>
         <w:rPr>
@@ -27,52 +23,116 @@
     <w:p>
       <w:pPr>
         <w:pStyle w:val="Corpsdetexte"/>
-        <w:rPr>
-          <w:rFonts w:ascii="Raleway" w:hAnsi="Raleway"/>
-          <w:sz w:val="24"/>
-          <w:szCs w:val="24"/>
-        </w:rPr>
-      </w:pPr>
-      <w:r>
-        <w:rPr>
-          <w:rFonts w:ascii="Raleway" w:hAnsi="Raleway"/>
-          <w:sz w:val="24"/>
-          <w:szCs w:val="24"/>
-        </w:rPr>
-        <w:t>concevoir une ébauche de programme d’animations et d’attractions, d’activités</w:t>
-      </w:r>
-    </w:p>
-    <w:p>
-      <w:pPr>
-        <w:pStyle w:val="Corpsdetexte"/>
-        <w:rPr>
-          <w:rFonts w:ascii="Raleway" w:hAnsi="Raleway"/>
-          <w:sz w:val="24"/>
-          <w:szCs w:val="24"/>
-        </w:rPr>
-      </w:pPr>
-      <w:r>
-        <w:rPr>
-          <w:rFonts w:ascii="Raleway" w:hAnsi="Raleway"/>
-          <w:sz w:val="24"/>
-          <w:szCs w:val="24"/>
-        </w:rPr>
-        <w:t xml:space="preserve">et spectacles que nous pourrions proposer. </w:t>
-      </w:r>
-    </w:p>
-    <w:p>
-      <w:pPr>
-        <w:pStyle w:val="Corpsdetexte"/>
-        <w:rPr>
-          <w:rFonts w:ascii="Raleway" w:hAnsi="Raleway"/>
+        <w:spacing w:before="0" w:after="57"/>
+        <w:rPr/>
+      </w:pPr>
+      <w:r>
+        <w:rPr>
+          <w:rFonts w:ascii="Raleway" w:hAnsi="Raleway"/>
+          <w:sz w:val="24"/>
+          <w:szCs w:val="24"/>
+        </w:rPr>
+        <w:t>C</w:t>
+      </w:r>
+      <w:r>
+        <w:rPr>
+          <w:rFonts w:ascii="Raleway" w:hAnsi="Raleway"/>
+          <w:sz w:val="24"/>
+          <w:szCs w:val="24"/>
+        </w:rPr>
+        <w:t>oncevoir l</w:t>
+      </w:r>
+      <w:r>
+        <w:rPr>
+          <w:rFonts w:ascii="Raleway" w:hAnsi="Raleway"/>
+          <w:sz w:val="24"/>
+          <w:szCs w:val="24"/>
+        </w:rPr>
+        <w:t>e site internet d’un parc à thème : partie vitrine et différentes fonctionnalités.</w:t>
+      </w:r>
+    </w:p>
+    <w:p>
+      <w:pPr>
+        <w:pStyle w:val="Corpsdetexte"/>
+        <w:spacing w:before="0" w:after="57"/>
+        <w:rPr/>
+      </w:pPr>
+      <w:r>
+        <w:rPr>
+          <w:rFonts w:ascii="Raleway" w:hAnsi="Raleway"/>
+          <w:sz w:val="24"/>
+          <w:szCs w:val="24"/>
+        </w:rPr>
+        <w:t xml:space="preserve">Concevoir </w:t>
+      </w:r>
+      <w:r>
+        <w:rPr>
+          <w:rFonts w:ascii="Raleway" w:hAnsi="Raleway"/>
+          <w:sz w:val="24"/>
+          <w:szCs w:val="24"/>
+        </w:rPr>
+        <w:t>une ébauche de programme d’animations et d’attractions, d’activités</w:t>
+      </w:r>
+    </w:p>
+    <w:p>
+      <w:pPr>
+        <w:pStyle w:val="Corpsdetexte"/>
+        <w:spacing w:before="0" w:after="57"/>
+        <w:rPr/>
+      </w:pPr>
+      <w:r>
+        <w:rPr>
+          <w:rFonts w:ascii="Raleway" w:hAnsi="Raleway"/>
+          <w:sz w:val="24"/>
+          <w:szCs w:val="24"/>
+        </w:rPr>
+        <w:t xml:space="preserve">et spectacles que </w:t>
+      </w:r>
+      <w:r>
+        <w:rPr>
+          <w:rFonts w:eastAsia="Century Gothic" w:cs="" w:ascii="Raleway" w:hAnsi="Raleway" w:cstheme="minorBidi" w:eastAsiaTheme="minorHAnsi"/>
+          <w:color w:val="auto"/>
+          <w:kern w:val="0"/>
+          <w:sz w:val="24"/>
+          <w:szCs w:val="24"/>
+          <w:lang w:val="fr-FR" w:eastAsia="en-US" w:bidi="ar-SA"/>
+        </w:rPr>
+        <w:t>le parc pourrait</w:t>
+      </w:r>
+      <w:r>
+        <w:rPr>
+          <w:rFonts w:ascii="Raleway" w:hAnsi="Raleway"/>
+          <w:sz w:val="24"/>
+          <w:szCs w:val="24"/>
+        </w:rPr>
+        <w:t xml:space="preserve"> proposer. </w:t>
+      </w:r>
+    </w:p>
+    <w:p>
+      <w:pPr>
+        <w:pStyle w:val="Corpsdetexte"/>
+        <w:spacing w:before="0" w:after="57"/>
+        <w:rPr>
+          <w:rFonts w:ascii="Raleway" w:hAnsi="Raleway"/>
+          <w:sz w:val="24"/>
+          <w:szCs w:val="24"/>
+        </w:rPr>
+      </w:pPr>
+      <w:r>
+        <w:rPr/>
+      </w:r>
+    </w:p>
+    <w:p>
+      <w:pPr>
+        <w:pStyle w:val="Corpsdetexte"/>
+        <w:spacing w:before="0" w:after="57"/>
+        <w:rPr>
           <w:b/>
           <w:b/>
           <w:bCs/>
           <w:i/>
           <w:i/>
           <w:iCs/>
-          <w:sz w:val="24"/>
-          <w:szCs w:val="24"/>
         </w:rPr>
       </w:pPr>
       <w:r>
@@ -85,7 +145,358 @@
           <w:sz w:val="24"/>
           <w:szCs w:val="24"/>
         </w:rPr>
-        <w:t>Fonctionnalités :</w:t>
+        <w:t xml:space="preserve">Pages de la partie Vitrine : </w:t>
+      </w:r>
+    </w:p>
+    <w:p>
+      <w:pPr>
+        <w:pStyle w:val="Corpsdetexte"/>
+        <w:spacing w:before="0" w:after="57"/>
+        <w:rPr>
+          <w:rFonts w:ascii="Raleway" w:hAnsi="Raleway"/>
+          <w:sz w:val="24"/>
+          <w:szCs w:val="24"/>
+        </w:rPr>
+      </w:pPr>
+      <w:r>
+        <w:rPr>
+          <w:b/>
+          <w:bCs/>
+          <w:i/>
+          <w:iCs/>
+        </w:rPr>
+      </w:r>
+    </w:p>
+    <w:p>
+      <w:pPr>
+        <w:pStyle w:val="Corpsdetexte"/>
+        <w:spacing w:before="0" w:after="57"/>
+        <w:rPr>
+          <w:b/>
+          <w:b/>
+          <w:bCs/>
+        </w:rPr>
+      </w:pPr>
+      <w:r>
+        <w:rPr>
+          <w:rFonts w:ascii="Raleway" w:hAnsi="Raleway"/>
+          <w:b/>
+          <w:bCs/>
+          <w:sz w:val="24"/>
+          <w:szCs w:val="24"/>
+        </w:rPr>
+        <w:t>- Accueil :</w:t>
+      </w:r>
+    </w:p>
+    <w:p>
+      <w:pPr>
+        <w:pStyle w:val="Corpsdetexte"/>
+        <w:spacing w:before="0" w:after="57"/>
+        <w:rPr/>
+      </w:pPr>
+      <w:r>
+        <w:rPr>
+          <w:rFonts w:ascii="Raleway" w:hAnsi="Raleway"/>
+          <w:sz w:val="24"/>
+          <w:szCs w:val="24"/>
+        </w:rPr>
+        <w:t>Présentation du Parc</w:t>
+      </w:r>
+    </w:p>
+    <w:p>
+      <w:pPr>
+        <w:pStyle w:val="Corpsdetexte"/>
+        <w:spacing w:before="0" w:after="57"/>
+        <w:rPr/>
+      </w:pPr>
+      <w:r>
+        <w:rPr>
+          <w:rFonts w:ascii="Raleway" w:hAnsi="Raleway"/>
+          <w:sz w:val="24"/>
+          <w:szCs w:val="24"/>
+        </w:rPr>
+        <w:t>Possibilité de réserver des entrées au parc</w:t>
+      </w:r>
+    </w:p>
+    <w:p>
+      <w:pPr>
+        <w:pStyle w:val="Corpsdetexte"/>
+        <w:spacing w:before="0" w:after="57"/>
+        <w:rPr/>
+      </w:pPr>
+      <w:r>
+        <w:rPr>
+          <w:rFonts w:ascii="Raleway" w:hAnsi="Raleway"/>
+          <w:sz w:val="24"/>
+          <w:szCs w:val="24"/>
+        </w:rPr>
+        <w:t>Accès au compte utilisateur</w:t>
+      </w:r>
+    </w:p>
+    <w:p>
+      <w:pPr>
+        <w:pStyle w:val="Corpsdetexte"/>
+        <w:spacing w:before="0" w:after="57"/>
+        <w:rPr>
+          <w:b/>
+          <w:b/>
+          <w:bCs/>
+        </w:rPr>
+      </w:pPr>
+      <w:r>
+        <w:rPr>
+          <w:rFonts w:ascii="Raleway" w:hAnsi="Raleway"/>
+          <w:b/>
+          <w:bCs/>
+          <w:sz w:val="24"/>
+          <w:szCs w:val="24"/>
+        </w:rPr>
+        <w:t>- Animations et spectacles :</w:t>
+      </w:r>
+    </w:p>
+    <w:p>
+      <w:pPr>
+        <w:pStyle w:val="Corpsdetexte"/>
+        <w:spacing w:before="0" w:after="57"/>
+        <w:rPr/>
+      </w:pPr>
+      <w:r>
+        <w:rPr>
+          <w:rFonts w:ascii="Raleway" w:hAnsi="Raleway"/>
+          <w:sz w:val="24"/>
+          <w:szCs w:val="24"/>
+        </w:rPr>
+        <w:t>Présentation des différentes animations et spectacles avec calendrier.</w:t>
+      </w:r>
+    </w:p>
+    <w:p>
+      <w:pPr>
+        <w:pStyle w:val="Corpsdetexte"/>
+        <w:spacing w:before="0" w:after="57"/>
+        <w:rPr/>
+      </w:pPr>
+      <w:r>
+        <w:rPr>
+          <w:rFonts w:ascii="Raleway" w:hAnsi="Raleway"/>
+          <w:sz w:val="24"/>
+          <w:szCs w:val="24"/>
+        </w:rPr>
+        <w:t>Accès à la réservation des animations</w:t>
+      </w:r>
+    </w:p>
+    <w:p>
+      <w:pPr>
+        <w:pStyle w:val="Corpsdetexte"/>
+        <w:spacing w:before="0" w:after="57"/>
+        <w:rPr>
+          <w:b/>
+          <w:b/>
+          <w:bCs/>
+        </w:rPr>
+      </w:pPr>
+      <w:r>
+        <w:rPr>
+          <w:rFonts w:ascii="Raleway" w:hAnsi="Raleway"/>
+          <w:b/>
+          <w:bCs/>
+          <w:sz w:val="24"/>
+          <w:szCs w:val="24"/>
+        </w:rPr>
+        <w:t>- Attractions :</w:t>
+      </w:r>
+    </w:p>
+    <w:p>
+      <w:pPr>
+        <w:pStyle w:val="Corpsdetexte"/>
+        <w:spacing w:before="0" w:after="57"/>
+        <w:rPr/>
+      </w:pPr>
+      <w:r>
+        <w:rPr>
+          <w:rFonts w:ascii="Raleway" w:hAnsi="Raleway"/>
+          <w:sz w:val="24"/>
+          <w:szCs w:val="24"/>
+        </w:rPr>
+        <w:t>Présentation des attractions</w:t>
+      </w:r>
+    </w:p>
+    <w:p>
+      <w:pPr>
+        <w:pStyle w:val="Corpsdetexte"/>
+        <w:spacing w:before="0" w:after="57"/>
+        <w:rPr>
+          <w:b/>
+          <w:b/>
+          <w:bCs/>
+        </w:rPr>
+      </w:pPr>
+      <w:r>
+        <w:rPr>
+          <w:rFonts w:ascii="Raleway" w:hAnsi="Raleway"/>
+          <w:b/>
+          <w:bCs/>
+          <w:sz w:val="24"/>
+          <w:szCs w:val="24"/>
+        </w:rPr>
+        <w:t xml:space="preserve">- </w:t>
+      </w:r>
+      <w:r>
+        <w:rPr>
+          <w:rFonts w:ascii="Raleway" w:hAnsi="Raleway"/>
+          <w:b/>
+          <w:bCs/>
+          <w:sz w:val="24"/>
+          <w:szCs w:val="24"/>
+        </w:rPr>
+        <w:t>Avis sur le parc :</w:t>
+      </w:r>
+    </w:p>
+    <w:p>
+      <w:pPr>
+        <w:pStyle w:val="Corpsdetexte"/>
+        <w:spacing w:before="0" w:after="57"/>
+        <w:rPr>
+          <w:b w:val="false"/>
+          <w:b w:val="false"/>
+          <w:bCs w:val="false"/>
+        </w:rPr>
+      </w:pPr>
+      <w:r>
+        <w:rPr>
+          <w:rFonts w:ascii="Raleway" w:hAnsi="Raleway"/>
+          <w:b w:val="false"/>
+          <w:bCs w:val="false"/>
+          <w:sz w:val="24"/>
+          <w:szCs w:val="24"/>
+        </w:rPr>
+        <w:t>Liste des notes et commentaires sur le parc laissé par les utilisateurs</w:t>
+      </w:r>
+    </w:p>
+    <w:p>
+      <w:pPr>
+        <w:pStyle w:val="Corpsdetexte"/>
+        <w:spacing w:before="0" w:after="57"/>
+        <w:rPr>
+          <w:b/>
+          <w:b/>
+          <w:bCs/>
+        </w:rPr>
+      </w:pPr>
+      <w:r>
+        <w:rPr>
+          <w:rFonts w:ascii="Raleway" w:hAnsi="Raleway"/>
+          <w:b/>
+          <w:bCs/>
+          <w:sz w:val="24"/>
+          <w:szCs w:val="24"/>
+        </w:rPr>
+        <w:t>- Contact / localisation :</w:t>
+      </w:r>
+    </w:p>
+    <w:p>
+      <w:pPr>
+        <w:pStyle w:val="Corpsdetexte"/>
+        <w:spacing w:before="0" w:after="57"/>
+        <w:rPr/>
+      </w:pPr>
+      <w:r>
+        <w:rPr>
+          <w:rFonts w:ascii="Raleway" w:hAnsi="Raleway"/>
+          <w:sz w:val="24"/>
+          <w:szCs w:val="24"/>
+        </w:rPr>
+        <w:t>Informations de localisation et contacts du parc (adresse, tel, mail)</w:t>
+      </w:r>
+    </w:p>
+    <w:p>
+      <w:pPr>
+        <w:pStyle w:val="Corpsdetexte"/>
+        <w:spacing w:before="0" w:after="57"/>
+        <w:rPr/>
+      </w:pPr>
+      <w:r>
+        <w:rPr>
+          <w:rFonts w:ascii="Raleway" w:hAnsi="Raleway"/>
+          <w:sz w:val="24"/>
+          <w:szCs w:val="24"/>
+        </w:rPr>
+        <w:t>Formulaire de contact.</w:t>
+      </w:r>
+    </w:p>
+    <w:p>
+      <w:pPr>
+        <w:pStyle w:val="Corpsdetexte"/>
+        <w:spacing w:before="0" w:after="57"/>
+        <w:rPr>
+          <w:rFonts w:ascii="Raleway" w:hAnsi="Raleway"/>
+          <w:sz w:val="24"/>
+          <w:szCs w:val="24"/>
+        </w:rPr>
+      </w:pPr>
+      <w:r>
+        <w:rPr/>
+      </w:r>
+    </w:p>
+    <w:p>
+      <w:pPr>
+        <w:pStyle w:val="Corpsdetexte"/>
+        <w:spacing w:before="0" w:after="57"/>
+        <w:rPr/>
+      </w:pPr>
+      <w:r>
+        <w:rPr>
+          <w:rFonts w:ascii="Raleway" w:hAnsi="Raleway"/>
+          <w:b/>
+          <w:bCs/>
+          <w:i/>
+          <w:iCs/>
+          <w:sz w:val="24"/>
+          <w:szCs w:val="24"/>
+        </w:rPr>
+        <w:t>L</w:t>
+      </w:r>
+      <w:r>
+        <w:rPr>
+          <w:rFonts w:ascii="Raleway" w:hAnsi="Raleway"/>
+          <w:b/>
+          <w:bCs/>
+          <w:i/>
+          <w:iCs/>
+          <w:sz w:val="24"/>
+          <w:szCs w:val="24"/>
+        </w:rPr>
+        <w:t>iste des f</w:t>
+      </w:r>
+      <w:r>
+        <w:rPr>
+          <w:rFonts w:ascii="Raleway" w:hAnsi="Raleway"/>
+          <w:b/>
+          <w:bCs/>
+          <w:i/>
+          <w:iCs/>
+          <w:sz w:val="24"/>
+          <w:szCs w:val="24"/>
+        </w:rPr>
+        <w:t>onctionnalités :</w:t>
+      </w:r>
+    </w:p>
+    <w:p>
+      <w:pPr>
+        <w:pStyle w:val="Corpsdetexte"/>
+        <w:spacing w:before="0" w:after="57"/>
+        <w:rPr/>
+      </w:pPr>
+      <w:r>
+        <w:rPr>
+          <w:rFonts w:ascii="Raleway" w:hAnsi="Raleway"/>
+          <w:b/>
+          <w:bCs/>
+          <w:i/>
+          <w:iCs/>
+          <w:sz w:val="24"/>
+          <w:szCs w:val="24"/>
+        </w:rPr>
+        <w:t>Visiteur :</w:t>
       </w:r>
     </w:p>
     <w:p>
@@ -95,169 +506,32 @@
           <w:ilvl w:val="0"/>
           <w:numId w:val="1"/>
         </w:numPr>
-        <w:rPr>
-          <w:rFonts w:ascii="Raleway" w:hAnsi="Raleway"/>
-          <w:sz w:val="24"/>
-          <w:szCs w:val="24"/>
-        </w:rPr>
-      </w:pPr>
-      <w:r>
-        <w:rPr>
-          <w:rFonts w:ascii="Raleway" w:hAnsi="Raleway"/>
-          <w:sz w:val="24"/>
-          <w:szCs w:val="24"/>
-        </w:rPr>
-        <w:t>communiquer des informations (</w:t>
-      </w:r>
-      <w:r>
-        <w:rPr>
-          <w:rFonts w:ascii="Raleway" w:hAnsi="Raleway"/>
-          <w:b/>
-          <w:bCs/>
-          <w:sz w:val="24"/>
-          <w:szCs w:val="24"/>
-        </w:rPr>
-        <w:t>partie vitrine</w:t>
-      </w:r>
-      <w:r>
-        <w:rPr>
-          <w:rFonts w:ascii="Raleway" w:hAnsi="Raleway"/>
-          <w:sz w:val="24"/>
-          <w:szCs w:val="24"/>
-        </w:rPr>
-        <w:t>)</w:t>
-      </w:r>
-    </w:p>
-    <w:p>
-      <w:pPr>
-        <w:pStyle w:val="Corpsdetexte"/>
-        <w:numPr>
-          <w:ilvl w:val="0"/>
-          <w:numId w:val="1"/>
-        </w:numPr>
-        <w:rPr>
-          <w:rFonts w:ascii="Raleway" w:hAnsi="Raleway"/>
-          <w:sz w:val="24"/>
-          <w:szCs w:val="24"/>
-        </w:rPr>
-      </w:pPr>
-      <w:r>
-        <w:rPr>
-          <w:rFonts w:ascii="Raleway" w:hAnsi="Raleway"/>
-          <w:sz w:val="24"/>
-          <w:szCs w:val="24"/>
-        </w:rPr>
-        <w:t>la liste des attractions/activités/animations/spectacles</w:t>
-      </w:r>
-    </w:p>
-    <w:p>
-      <w:pPr>
-        <w:pStyle w:val="Corpsdetexte"/>
-        <w:numPr>
-          <w:ilvl w:val="0"/>
-          <w:numId w:val="1"/>
-        </w:numPr>
-        <w:rPr>
-          <w:rFonts w:ascii="Raleway" w:hAnsi="Raleway"/>
-          <w:sz w:val="24"/>
-          <w:szCs w:val="24"/>
-        </w:rPr>
-      </w:pPr>
-      <w:r>
-        <w:rPr>
-          <w:rFonts w:ascii="Raleway" w:hAnsi="Raleway"/>
-          <w:sz w:val="24"/>
-          <w:szCs w:val="24"/>
-        </w:rPr>
-        <w:t>rating individuel des attractions et animations (anonyme, en mode non connecté)</w:t>
-      </w:r>
-    </w:p>
-    <w:p>
-      <w:pPr>
-        <w:pStyle w:val="Corpsdetexte"/>
-        <w:numPr>
-          <w:ilvl w:val="0"/>
-          <w:numId w:val="1"/>
-        </w:numPr>
-        <w:rPr>
-          <w:rFonts w:ascii="Raleway" w:hAnsi="Raleway"/>
-          <w:sz w:val="24"/>
-          <w:szCs w:val="24"/>
-        </w:rPr>
-      </w:pPr>
-      <w:r>
-        <w:rPr>
-          <w:rFonts w:ascii="Raleway" w:hAnsi="Raleway"/>
-          <w:sz w:val="24"/>
-          <w:szCs w:val="24"/>
-        </w:rPr>
-        <w:t xml:space="preserve">création de compte pour </w:t>
-      </w:r>
-    </w:p>
-    <w:p>
-      <w:pPr>
-        <w:pStyle w:val="Corpsdetexte"/>
-        <w:numPr>
-          <w:ilvl w:val="1"/>
-          <w:numId w:val="1"/>
-        </w:numPr>
-        <w:rPr>
-          <w:rFonts w:ascii="Raleway" w:hAnsi="Raleway"/>
-          <w:sz w:val="24"/>
-          <w:szCs w:val="24"/>
-        </w:rPr>
-      </w:pPr>
-      <w:r>
-        <w:rPr>
-          <w:rFonts w:ascii="Raleway" w:hAnsi="Raleway"/>
-          <w:sz w:val="24"/>
-          <w:szCs w:val="24"/>
-        </w:rPr>
-        <w:t>effectuer des pré-réservation des spectacles sur un calendrier</w:t>
-      </w:r>
-    </w:p>
-    <w:p>
-      <w:pPr>
-        <w:pStyle w:val="Corpsdetexte"/>
-        <w:numPr>
-          <w:ilvl w:val="1"/>
-          <w:numId w:val="1"/>
-        </w:numPr>
-        <w:rPr>
-          <w:rFonts w:ascii="Raleway" w:hAnsi="Raleway"/>
-          <w:sz w:val="24"/>
-          <w:szCs w:val="24"/>
-        </w:rPr>
-      </w:pPr>
-      <w:r>
-        <w:rPr>
-          <w:rFonts w:ascii="Raleway" w:hAnsi="Raleway"/>
-          <w:sz w:val="24"/>
-          <w:szCs w:val="24"/>
-        </w:rPr>
-        <w:t>acheter des entrées</w:t>
-      </w:r>
-    </w:p>
-    <w:p>
-      <w:pPr>
-        <w:pStyle w:val="Corpsdetexte"/>
-        <w:numPr>
-          <w:ilvl w:val="1"/>
-          <w:numId w:val="1"/>
-        </w:numPr>
-        <w:rPr>
-          <w:rFonts w:ascii="Raleway" w:hAnsi="Raleway"/>
-          <w:sz w:val="24"/>
-          <w:szCs w:val="24"/>
-        </w:rPr>
-      </w:pPr>
-      <w:r>
-        <w:rPr>
-          <w:rFonts w:ascii="Raleway" w:hAnsi="Raleway"/>
-          <w:sz w:val="24"/>
-          <w:szCs w:val="24"/>
-        </w:rPr>
-        <w:t xml:space="preserve">laisser </w:t>
+        <w:spacing w:before="0" w:after="57"/>
+        <w:rPr/>
+      </w:pPr>
+      <w:r>
+        <w:rPr>
+          <w:rFonts w:ascii="Raleway" w:hAnsi="Raleway"/>
+          <w:sz w:val="24"/>
+          <w:szCs w:val="24"/>
+        </w:rPr>
+        <w:t>V</w:t>
+      </w:r>
+      <w:r>
+        <w:rPr>
+          <w:rFonts w:ascii="Raleway" w:hAnsi="Raleway"/>
+          <w:sz w:val="24"/>
+          <w:szCs w:val="24"/>
+        </w:rPr>
+        <w:t>isualisation</w:t>
+      </w:r>
+      <w:r>
+        <w:rPr>
+          <w:rFonts w:ascii="Raleway" w:hAnsi="Raleway"/>
+          <w:sz w:val="24"/>
+          <w:szCs w:val="24"/>
+        </w:rPr>
+        <w:t xml:space="preserve"> des </w:t>
       </w:r>
       <w:r>
         <w:rPr>
@@ -268,23 +542,107 @@
           <w:szCs w:val="24"/>
           <w:lang w:val="fr-FR" w:eastAsia="en-US" w:bidi="ar-SA"/>
         </w:rPr>
-        <w:t>un</w:t>
-      </w:r>
-      <w:r>
-        <w:rPr>
-          <w:rFonts w:ascii="Raleway" w:hAnsi="Raleway"/>
-          <w:sz w:val="24"/>
-          <w:szCs w:val="24"/>
-        </w:rPr>
-        <w:t xml:space="preserve"> avis </w:t>
-      </w:r>
-      <w:r>
-        <w:rPr>
-          <w:rFonts w:ascii="Raleway" w:hAnsi="Raleway"/>
-          <w:sz w:val="24"/>
-          <w:szCs w:val="24"/>
-        </w:rPr>
-        <w:t>général</w:t>
+        <w:t xml:space="preserve">animations, spectacles et attraction </w:t>
+      </w:r>
+    </w:p>
+    <w:p>
+      <w:pPr>
+        <w:pStyle w:val="Corpsdetexte"/>
+        <w:numPr>
+          <w:ilvl w:val="0"/>
+          <w:numId w:val="1"/>
+        </w:numPr>
+        <w:spacing w:before="0" w:after="57"/>
+        <w:rPr/>
+      </w:pPr>
+      <w:r>
+        <w:rPr>
+          <w:rFonts w:ascii="Raleway" w:hAnsi="Raleway"/>
+          <w:sz w:val="24"/>
+          <w:szCs w:val="24"/>
+        </w:rPr>
+        <w:t>R</w:t>
+      </w:r>
+      <w:r>
+        <w:rPr>
+          <w:rFonts w:ascii="Raleway" w:hAnsi="Raleway"/>
+          <w:sz w:val="24"/>
+          <w:szCs w:val="24"/>
+        </w:rPr>
+        <w:t>ating individuel des attractions et animations : anonyme, en mode non connecté</w:t>
+      </w:r>
+    </w:p>
+    <w:p>
+      <w:pPr>
+        <w:pStyle w:val="Corpsdetexte"/>
+        <w:numPr>
+          <w:ilvl w:val="0"/>
+          <w:numId w:val="1"/>
+        </w:numPr>
+        <w:spacing w:before="0" w:after="57"/>
+        <w:rPr/>
+      </w:pPr>
+      <w:r>
+        <w:rPr>
+          <w:rFonts w:ascii="Raleway" w:hAnsi="Raleway"/>
+          <w:sz w:val="24"/>
+          <w:szCs w:val="24"/>
+        </w:rPr>
+        <w:t>C</w:t>
+      </w:r>
+      <w:r>
+        <w:rPr>
+          <w:rFonts w:ascii="Raleway" w:hAnsi="Raleway"/>
+          <w:sz w:val="24"/>
+          <w:szCs w:val="24"/>
+        </w:rPr>
+        <w:t>réation de compte pour </w:t>
+      </w:r>
+      <w:r>
+        <w:rPr>
+          <w:rFonts w:ascii="Raleway" w:hAnsi="Raleway"/>
+          <w:sz w:val="24"/>
+          <w:szCs w:val="24"/>
+        </w:rPr>
+        <w:t>:</w:t>
+      </w:r>
+    </w:p>
+    <w:p>
+      <w:pPr>
+        <w:pStyle w:val="Corpsdetexte"/>
+        <w:numPr>
+          <w:ilvl w:val="1"/>
+          <w:numId w:val="1"/>
+        </w:numPr>
+        <w:spacing w:before="0" w:after="57"/>
+        <w:rPr/>
+      </w:pPr>
+      <w:r>
+        <w:rPr>
+          <w:rFonts w:ascii="Raleway" w:hAnsi="Raleway"/>
+          <w:sz w:val="24"/>
+          <w:szCs w:val="24"/>
+        </w:rPr>
+        <w:t>réserver son entrée au parc (billets datés)</w:t>
+      </w:r>
+    </w:p>
+    <w:p>
+      <w:pPr>
+        <w:pStyle w:val="Corpsdetexte"/>
+        <w:numPr>
+          <w:ilvl w:val="1"/>
+          <w:numId w:val="1"/>
+        </w:numPr>
+        <w:spacing w:before="0" w:after="57"/>
+        <w:rPr/>
+      </w:pPr>
+      <w:r>
+        <w:rPr>
+          <w:rFonts w:ascii="Raleway" w:hAnsi="Raleway"/>
+          <w:sz w:val="24"/>
+          <w:szCs w:val="24"/>
+        </w:rPr>
+        <w:t>réserv</w:t>
       </w:r>
       <w:r>
         <w:rPr>
@@ -295,7 +653,67 @@
           <w:szCs w:val="24"/>
           <w:lang w:val="fr-FR" w:eastAsia="en-US" w:bidi="ar-SA"/>
         </w:rPr>
-        <w:t xml:space="preserve"> et un commentaire</w:t>
+        <w:t>er</w:t>
+      </w:r>
+      <w:r>
+        <w:rPr>
+          <w:rFonts w:ascii="Raleway" w:hAnsi="Raleway"/>
+          <w:sz w:val="24"/>
+          <w:szCs w:val="24"/>
+        </w:rPr>
+        <w:t xml:space="preserve"> des spectacles sur un calendrier</w:t>
+      </w:r>
+    </w:p>
+    <w:p>
+      <w:pPr>
+        <w:pStyle w:val="Corpsdetexte"/>
+        <w:numPr>
+          <w:ilvl w:val="1"/>
+          <w:numId w:val="1"/>
+        </w:numPr>
+        <w:spacing w:before="0" w:after="57"/>
+        <w:rPr/>
+      </w:pPr>
+      <w:r>
+        <w:rPr>
+          <w:rFonts w:ascii="Raleway" w:hAnsi="Raleway"/>
+          <w:sz w:val="24"/>
+          <w:szCs w:val="24"/>
+        </w:rPr>
+        <w:t xml:space="preserve">laisser </w:t>
+      </w:r>
+      <w:r>
+        <w:rPr>
+          <w:rFonts w:eastAsia="Century Gothic" w:cs="" w:ascii="Raleway" w:hAnsi="Raleway" w:cstheme="minorBidi" w:eastAsiaTheme="minorHAnsi"/>
+          <w:color w:val="auto"/>
+          <w:kern w:val="0"/>
+          <w:sz w:val="24"/>
+          <w:szCs w:val="24"/>
+          <w:lang w:val="fr-FR" w:eastAsia="en-US" w:bidi="ar-SA"/>
+        </w:rPr>
+        <w:t>un</w:t>
+      </w:r>
+      <w:r>
+        <w:rPr>
+          <w:rFonts w:eastAsia="Century Gothic" w:cs="" w:ascii="Raleway" w:hAnsi="Raleway" w:cstheme="minorBidi" w:eastAsiaTheme="minorHAnsi"/>
+          <w:color w:val="auto"/>
+          <w:kern w:val="0"/>
+          <w:sz w:val="24"/>
+          <w:szCs w:val="24"/>
+          <w:lang w:val="fr-FR" w:eastAsia="en-US" w:bidi="ar-SA"/>
+        </w:rPr>
+        <w:t xml:space="preserve">e note </w:t>
+      </w:r>
+      <w:r>
+        <w:rPr>
+          <w:rFonts w:eastAsia="Century Gothic" w:cs="" w:ascii="Raleway" w:hAnsi="Raleway" w:cstheme="minorBidi" w:eastAsiaTheme="minorHAnsi"/>
+          <w:color w:val="auto"/>
+          <w:kern w:val="0"/>
+          <w:sz w:val="24"/>
+          <w:szCs w:val="24"/>
+          <w:lang w:val="fr-FR" w:eastAsia="en-US" w:bidi="ar-SA"/>
+        </w:rPr>
+        <w:t>et un commentaire</w:t>
       </w:r>
       <w:r>
         <w:rPr>
@@ -313,19 +731,24 @@
           <w:ilvl w:val="0"/>
           <w:numId w:val="1"/>
         </w:numPr>
-        <w:rPr>
-          <w:rFonts w:ascii="Raleway" w:hAnsi="Raleway"/>
-          <w:sz w:val="24"/>
-          <w:szCs w:val="24"/>
-        </w:rPr>
-      </w:pPr>
-      <w:r>
-        <w:rPr>
-          <w:rFonts w:ascii="Raleway" w:hAnsi="Raleway"/>
-          <w:sz w:val="24"/>
-          <w:szCs w:val="24"/>
-        </w:rPr>
-        <w:t>Vidéos des spectacles et animations</w:t>
+        <w:spacing w:before="0" w:after="57"/>
+        <w:rPr/>
+      </w:pPr>
+      <w:r>
+        <w:rPr>
+          <w:rFonts w:ascii="Raleway" w:hAnsi="Raleway"/>
+          <w:sz w:val="24"/>
+          <w:szCs w:val="24"/>
+        </w:rPr>
+        <w:t>Visionner des v</w:t>
+      </w:r>
+      <w:r>
+        <w:rPr>
+          <w:rFonts w:ascii="Raleway" w:hAnsi="Raleway"/>
+          <w:sz w:val="24"/>
+          <w:szCs w:val="24"/>
+        </w:rPr>
+        <w:t>idéos des spectacles et animations</w:t>
       </w:r>
     </w:p>
     <w:p>
@@ -335,19 +758,24 @@
           <w:ilvl w:val="0"/>
           <w:numId w:val="1"/>
         </w:numPr>
-        <w:rPr>
-          <w:rFonts w:ascii="Raleway" w:hAnsi="Raleway"/>
-          <w:sz w:val="24"/>
-          <w:szCs w:val="24"/>
-        </w:rPr>
-      </w:pPr>
-      <w:r>
-        <w:rPr>
-          <w:rFonts w:ascii="Raleway" w:hAnsi="Raleway"/>
-          <w:sz w:val="24"/>
-          <w:szCs w:val="24"/>
-        </w:rPr>
-        <w:t>Formulaire de contact</w:t>
+        <w:spacing w:before="0" w:after="57"/>
+        <w:rPr/>
+      </w:pPr>
+      <w:r>
+        <w:rPr>
+          <w:rFonts w:ascii="Raleway" w:hAnsi="Raleway"/>
+          <w:sz w:val="24"/>
+          <w:szCs w:val="24"/>
+        </w:rPr>
+        <w:t>Envoyer des messages via un f</w:t>
+      </w:r>
+      <w:r>
+        <w:rPr>
+          <w:rFonts w:ascii="Raleway" w:hAnsi="Raleway"/>
+          <w:sz w:val="24"/>
+          <w:szCs w:val="24"/>
+        </w:rPr>
+        <w:t>ormulaire de contact</w:t>
       </w:r>
     </w:p>
     <w:p>
@@ -357,20 +785,49 @@
           <w:ilvl w:val="0"/>
           <w:numId w:val="1"/>
         </w:numPr>
-        <w:rPr>
-          <w:rFonts w:ascii="Raleway" w:hAnsi="Raleway"/>
-          <w:sz w:val="24"/>
-          <w:szCs w:val="24"/>
-        </w:rPr>
-      </w:pPr>
-      <w:r>
-        <w:rPr>
-          <w:rFonts w:ascii="Raleway" w:hAnsi="Raleway"/>
-          <w:sz w:val="24"/>
-          <w:szCs w:val="24"/>
-        </w:rPr>
-        <w:t>localisation</w:t>
-        <w:tab/>
+        <w:spacing w:before="0" w:after="57"/>
+        <w:rPr/>
+      </w:pPr>
+      <w:r>
+        <w:rPr>
+          <w:rFonts w:ascii="Raleway" w:hAnsi="Raleway"/>
+          <w:sz w:val="24"/>
+          <w:szCs w:val="24"/>
+        </w:rPr>
+        <w:t>Visualiser les coordonnées du parc et sa l</w:t>
+      </w:r>
+      <w:r>
+        <w:rPr>
+          <w:rFonts w:ascii="Raleway" w:hAnsi="Raleway"/>
+          <w:sz w:val="24"/>
+          <w:szCs w:val="24"/>
+        </w:rPr>
+        <w:t>ocalisation</w:t>
+      </w:r>
+      <w:r>
+        <w:rPr>
+          <w:rFonts w:ascii="Raleway" w:hAnsi="Raleway"/>
+          <w:sz w:val="24"/>
+          <w:szCs w:val="24"/>
+        </w:rPr>
+        <w:t xml:space="preserve"> sur une carte</w:t>
+      </w:r>
+    </w:p>
+    <w:p>
+      <w:pPr>
+        <w:pStyle w:val="Corpsdetexte"/>
+        <w:spacing w:before="0" w:after="57"/>
+        <w:rPr/>
+      </w:pPr>
+      <w:r>
+        <w:rPr>
+          <w:rFonts w:ascii="Raleway" w:hAnsi="Raleway"/>
+          <w:b/>
+          <w:bCs/>
+          <w:sz w:val="24"/>
+          <w:szCs w:val="24"/>
+        </w:rPr>
+        <w:t>Admin : Back office</w:t>
       </w:r>
     </w:p>
     <w:p>
@@ -380,19 +837,32 @@
           <w:ilvl w:val="0"/>
           <w:numId w:val="1"/>
         </w:numPr>
-        <w:rPr>
-          <w:rFonts w:ascii="Raleway" w:hAnsi="Raleway"/>
-          <w:sz w:val="24"/>
-          <w:szCs w:val="24"/>
-        </w:rPr>
-      </w:pPr>
-      <w:r>
-        <w:rPr>
-          <w:rFonts w:ascii="Raleway" w:hAnsi="Raleway"/>
-          <w:sz w:val="24"/>
-          <w:szCs w:val="24"/>
-        </w:rPr>
-        <w:t>Inscription à la newsletter</w:t>
+        <w:spacing w:before="0" w:after="57"/>
+        <w:rPr/>
+      </w:pPr>
+      <w:r>
+        <w:rPr>
+          <w:rFonts w:ascii="Raleway" w:hAnsi="Raleway"/>
+          <w:sz w:val="24"/>
+          <w:szCs w:val="24"/>
+        </w:rPr>
+        <w:t xml:space="preserve">gestion des réservations : </w:t>
+      </w:r>
+      <w:r>
+        <w:rPr>
+          <w:rFonts w:ascii="Raleway" w:hAnsi="Raleway"/>
+          <w:sz w:val="24"/>
+          <w:szCs w:val="24"/>
+        </w:rPr>
+        <w:t xml:space="preserve">ajouts, modif, suppressions des spectacles / animations / </w:t>
+      </w:r>
+      <w:r>
+        <w:rPr>
+          <w:rFonts w:ascii="Raleway" w:hAnsi="Raleway"/>
+          <w:sz w:val="24"/>
+          <w:szCs w:val="24"/>
+        </w:rPr>
+        <w:t>attractions</w:t>
       </w:r>
     </w:p>
     <w:p>
@@ -402,13 +872,140 @@
           <w:ilvl w:val="0"/>
           <w:numId w:val="1"/>
         </w:numPr>
-        <w:rPr>
-          <w:rFonts w:ascii="Raleway" w:hAnsi="Raleway"/>
+        <w:spacing w:before="0" w:after="57"/>
+        <w:rPr/>
+      </w:pPr>
+      <w:r>
+        <w:rPr>
+          <w:rFonts w:ascii="Raleway" w:hAnsi="Raleway"/>
+          <w:sz w:val="24"/>
+          <w:szCs w:val="24"/>
+        </w:rPr>
+        <w:t>v</w:t>
+      </w:r>
+      <w:r>
+        <w:rPr>
+          <w:rFonts w:ascii="Raleway" w:hAnsi="Raleway"/>
+          <w:sz w:val="24"/>
+          <w:szCs w:val="24"/>
+        </w:rPr>
+        <w:t>isualisation des comptes utilisateur</w:t>
+      </w:r>
+    </w:p>
+    <w:p>
+      <w:pPr>
+        <w:pStyle w:val="Corpsdetexte"/>
+        <w:numPr>
+          <w:ilvl w:val="0"/>
+          <w:numId w:val="1"/>
+        </w:numPr>
+        <w:spacing w:before="0" w:after="57"/>
+        <w:rPr/>
+      </w:pPr>
+      <w:r>
+        <w:rPr>
+          <w:rFonts w:eastAsia="Century Gothic" w:cs="" w:ascii="Raleway" w:hAnsi="Raleway" w:cstheme="minorBidi" w:eastAsiaTheme="minorHAnsi"/>
+          <w:color w:val="auto"/>
+          <w:kern w:val="0"/>
+          <w:sz w:val="24"/>
+          <w:szCs w:val="24"/>
+          <w:lang w:val="fr-FR" w:eastAsia="en-US" w:bidi="ar-SA"/>
+        </w:rPr>
+        <w:t>visualiser la liste</w:t>
+      </w:r>
+      <w:r>
+        <w:rPr>
+          <w:rFonts w:ascii="Raleway" w:hAnsi="Raleway"/>
+          <w:sz w:val="24"/>
+          <w:szCs w:val="24"/>
+        </w:rPr>
+        <w:t xml:space="preserve"> des </w:t>
+      </w:r>
+      <w:r>
+        <w:rPr>
+          <w:rFonts w:ascii="Raleway" w:hAnsi="Raleway"/>
+          <w:sz w:val="24"/>
+          <w:szCs w:val="24"/>
+        </w:rPr>
+        <w:t xml:space="preserve">réservations </w:t>
+      </w:r>
+      <w:r>
+        <w:rPr>
+          <w:rFonts w:ascii="Raleway" w:hAnsi="Raleway"/>
+          <w:sz w:val="24"/>
+          <w:szCs w:val="24"/>
+        </w:rPr>
+        <w:t>effectuées en ligne</w:t>
+      </w:r>
+    </w:p>
+    <w:p>
+      <w:pPr>
+        <w:pStyle w:val="Corpsdetexte"/>
+        <w:numPr>
+          <w:ilvl w:val="0"/>
+          <w:numId w:val="1"/>
+        </w:numPr>
+        <w:spacing w:before="0" w:after="57"/>
+        <w:rPr/>
+      </w:pPr>
+      <w:r>
+        <w:rPr>
+          <w:rFonts w:ascii="Raleway" w:hAnsi="Raleway"/>
+          <w:sz w:val="24"/>
+          <w:szCs w:val="24"/>
+        </w:rPr>
+        <w:t>visualisation des avis sur le parc</w:t>
+      </w:r>
+    </w:p>
+    <w:p>
+      <w:pPr>
+        <w:pStyle w:val="Corpsdetexte"/>
+        <w:numPr>
+          <w:ilvl w:val="0"/>
+          <w:numId w:val="1"/>
+        </w:numPr>
+        <w:spacing w:before="0" w:after="57"/>
+        <w:rPr/>
+      </w:pPr>
+      <w:r>
+        <w:rPr>
+          <w:rFonts w:ascii="Raleway" w:hAnsi="Raleway"/>
+          <w:sz w:val="24"/>
+          <w:szCs w:val="24"/>
+        </w:rPr>
+        <w:t>visualisation des notes des attractions</w:t>
+      </w:r>
+    </w:p>
+    <w:p>
+      <w:pPr>
+        <w:pStyle w:val="Corpsdetexte"/>
+        <w:numPr>
+          <w:ilvl w:val="0"/>
+          <w:numId w:val="0"/>
+        </w:numPr>
+        <w:spacing w:before="0" w:after="57"/>
+        <w:ind w:left="720" w:hanging="0"/>
+        <w:rPr>
+          <w:rFonts w:ascii="Raleway" w:hAnsi="Raleway"/>
+          <w:sz w:val="24"/>
+          <w:szCs w:val="24"/>
+        </w:rPr>
+      </w:pPr>
+      <w:r>
+        <w:rPr/>
+      </w:r>
+    </w:p>
+    <w:p>
+      <w:pPr>
+        <w:pStyle w:val="Corpsdetexte"/>
+        <w:spacing w:before="0" w:after="57"/>
+        <w:rPr>
           <w:b/>
           <w:b/>
           <w:bCs/>
-          <w:sz w:val="24"/>
-          <w:szCs w:val="24"/>
+          <w:i/>
+          <w:i/>
+          <w:iCs/>
         </w:rPr>
       </w:pPr>
       <w:r>
@@ -416,178 +1013,60 @@
           <w:rFonts w:ascii="Raleway" w:hAnsi="Raleway"/>
           <w:b/>
           <w:bCs/>
-          <w:sz w:val="24"/>
-          <w:szCs w:val="24"/>
-        </w:rPr>
-        <w:t>Admin : Back office</w:t>
-      </w:r>
-    </w:p>
-    <w:p>
-      <w:pPr>
-        <w:pStyle w:val="Corpsdetexte"/>
-        <w:numPr>
-          <w:ilvl w:val="1"/>
-          <w:numId w:val="1"/>
-        </w:numPr>
-        <w:rPr>
-          <w:rFonts w:ascii="Raleway" w:hAnsi="Raleway"/>
-          <w:sz w:val="24"/>
-          <w:szCs w:val="24"/>
-        </w:rPr>
-      </w:pPr>
-      <w:r>
-        <w:rPr>
-          <w:rFonts w:ascii="Raleway" w:hAnsi="Raleway"/>
-          <w:sz w:val="24"/>
-          <w:szCs w:val="24"/>
-        </w:rPr>
-        <w:t xml:space="preserve">interface pour gérer </w:t>
-      </w:r>
-    </w:p>
-    <w:p>
-      <w:pPr>
-        <w:pStyle w:val="Corpsdetexte"/>
-        <w:numPr>
-          <w:ilvl w:val="2"/>
-          <w:numId w:val="1"/>
-        </w:numPr>
-        <w:rPr>
-          <w:rFonts w:ascii="Raleway" w:hAnsi="Raleway"/>
-          <w:sz w:val="24"/>
-          <w:szCs w:val="24"/>
-        </w:rPr>
-      </w:pPr>
-      <w:r>
-        <w:rPr>
-          <w:rFonts w:ascii="Raleway" w:hAnsi="Raleway"/>
-          <w:sz w:val="24"/>
-          <w:szCs w:val="24"/>
-        </w:rPr>
-        <w:t>ajouts, modif, suppressions des spectacles / animations</w:t>
-      </w:r>
-    </w:p>
-    <w:p>
-      <w:pPr>
-        <w:pStyle w:val="Corpsdetexte"/>
-        <w:numPr>
-          <w:ilvl w:val="2"/>
-          <w:numId w:val="1"/>
-        </w:numPr>
-        <w:rPr>
-          <w:rFonts w:ascii="Raleway" w:hAnsi="Raleway"/>
-          <w:sz w:val="24"/>
-          <w:szCs w:val="24"/>
-        </w:rPr>
-      </w:pPr>
-      <w:r>
-        <w:rPr>
-          <w:rFonts w:ascii="Raleway" w:hAnsi="Raleway"/>
-          <w:sz w:val="24"/>
-          <w:szCs w:val="24"/>
-        </w:rPr>
-        <w:t xml:space="preserve"> </w:t>
-      </w:r>
-      <w:r>
-        <w:rPr>
-          <w:rFonts w:ascii="Raleway" w:hAnsi="Raleway"/>
-          <w:sz w:val="24"/>
-          <w:szCs w:val="24"/>
-        </w:rPr>
-        <w:t>réservations</w:t>
-      </w:r>
-    </w:p>
-    <w:p>
-      <w:pPr>
-        <w:pStyle w:val="Corpsdetexte"/>
-        <w:numPr>
-          <w:ilvl w:val="1"/>
-          <w:numId w:val="1"/>
-        </w:numPr>
-        <w:rPr>
-          <w:rFonts w:ascii="Raleway" w:hAnsi="Raleway"/>
-          <w:sz w:val="24"/>
-          <w:szCs w:val="24"/>
-        </w:rPr>
-      </w:pPr>
-      <w:r>
-        <w:rPr>
-          <w:rFonts w:ascii="Raleway" w:hAnsi="Raleway"/>
-          <w:sz w:val="24"/>
-          <w:szCs w:val="24"/>
-        </w:rPr>
-        <w:t>ou =&gt; ?</w:t>
-      </w:r>
-    </w:p>
-    <w:p>
-      <w:pPr>
-        <w:pStyle w:val="Corpsdetexte"/>
-        <w:numPr>
-          <w:ilvl w:val="2"/>
-          <w:numId w:val="1"/>
-        </w:numPr>
-        <w:rPr>
-          <w:rFonts w:ascii="Raleway" w:hAnsi="Raleway"/>
-          <w:sz w:val="24"/>
-          <w:szCs w:val="24"/>
-        </w:rPr>
-      </w:pPr>
-      <w:r>
-        <w:rPr>
-          <w:rFonts w:ascii="Raleway" w:hAnsi="Raleway"/>
-          <w:sz w:val="24"/>
-          <w:szCs w:val="24"/>
-        </w:rPr>
-        <w:t>bouton éditer sur les « articles » ?</w:t>
-      </w:r>
-    </w:p>
-    <w:p>
-      <w:pPr>
-        <w:pStyle w:val="Corpsdetexte"/>
-        <w:numPr>
-          <w:ilvl w:val="2"/>
-          <w:numId w:val="1"/>
-        </w:numPr>
-        <w:rPr>
-          <w:rFonts w:ascii="Raleway" w:hAnsi="Raleway"/>
-          <w:sz w:val="24"/>
-          <w:szCs w:val="24"/>
-        </w:rPr>
-      </w:pPr>
-      <w:r>
-        <w:rPr>
-          <w:rFonts w:ascii="Raleway" w:hAnsi="Raleway"/>
-          <w:sz w:val="24"/>
-          <w:szCs w:val="24"/>
-        </w:rPr>
-        <w:t>réception des réservations par mail ?</w:t>
-      </w:r>
-    </w:p>
-    <w:p>
-      <w:pPr>
-        <w:pStyle w:val="Corpsdetexte"/>
-        <w:rPr>
-          <w:rFonts w:ascii="Raleway" w:hAnsi="Raleway"/>
-          <w:sz w:val="24"/>
-          <w:szCs w:val="24"/>
-        </w:rPr>
-      </w:pPr>
-      <w:r>
-        <w:rPr>
-          <w:rFonts w:ascii="Raleway" w:hAnsi="Raleway"/>
-          <w:sz w:val="24"/>
-          <w:szCs w:val="24"/>
-        </w:rPr>
-      </w:r>
-    </w:p>
-    <w:p>
-      <w:pPr>
-        <w:pStyle w:val="Corpsdetexte"/>
+          <w:i/>
+          <w:iCs/>
+          <w:sz w:val="24"/>
+          <w:szCs w:val="24"/>
+        </w:rPr>
+        <w:t>Fonctionnalités additionnelles (développement non obligatoire) :</w:t>
+      </w:r>
+    </w:p>
+    <w:p>
+      <w:pPr>
+        <w:pStyle w:val="Corpsdetexte"/>
+        <w:spacing w:before="0" w:after="57"/>
+        <w:rPr/>
+      </w:pPr>
+      <w:r>
+        <w:rPr>
+          <w:rFonts w:ascii="Raleway" w:hAnsi="Raleway"/>
+          <w:sz w:val="24"/>
+          <w:szCs w:val="24"/>
+        </w:rPr>
+        <w:t>Inscription à la newsletter</w:t>
+      </w:r>
+    </w:p>
+    <w:p>
+      <w:pPr>
+        <w:pStyle w:val="Corpsdetexte"/>
+        <w:spacing w:before="0" w:after="57"/>
+        <w:rPr/>
+      </w:pPr>
+      <w:r>
+        <w:rPr>
+          <w:rFonts w:ascii="Raleway" w:hAnsi="Raleway"/>
+          <w:sz w:val="24"/>
+          <w:szCs w:val="24"/>
+        </w:rPr>
+        <w:t>Admin : visualisation des abonnés à la newsletter, Création de newsletter, envoi</w:t>
+      </w:r>
+    </w:p>
+    <w:p>
+      <w:pPr>
+        <w:pStyle w:val="Corpsdetexte"/>
+        <w:spacing w:before="0" w:after="57"/>
+        <w:rPr/>
+      </w:pPr>
+      <w:r>
+        <w:rPr/>
+      </w:r>
+    </w:p>
+    <w:p>
+      <w:pPr>
+        <w:pStyle w:val="Corpsdetexte"/>
+        <w:spacing w:before="0" w:after="57"/>
         <w:jc w:val="left"/>
-        <w:rPr>
-          <w:rFonts w:ascii="Raleway" w:hAnsi="Raleway"/>
-          <w:sz w:val="24"/>
-          <w:szCs w:val="24"/>
-        </w:rPr>
+        <w:rPr/>
       </w:pPr>
       <w:r>
         <w:rPr>
@@ -626,6 +1105,7 @@
     <w:p>
       <w:pPr>
         <w:pStyle w:val="Corpsdetexte"/>
+        <w:spacing w:before="0" w:after="57"/>
         <w:jc w:val="left"/>
         <w:rPr>
           <w:rFonts w:ascii="Raleway" w:hAnsi="Raleway"/>
@@ -644,12 +1124,8 @@
     <w:p>
       <w:pPr>
         <w:pStyle w:val="Normal"/>
-        <w:spacing w:before="0" w:after="0"/>
-        <w:rPr>
-          <w:rFonts w:ascii="Raleway" w:hAnsi="Raleway"/>
-          <w:sz w:val="24"/>
-          <w:szCs w:val="24"/>
-        </w:rPr>
+        <w:spacing w:before="0" w:after="57"/>
+        <w:rPr/>
       </w:pPr>
       <w:r>
         <w:rPr>
@@ -665,7 +1141,7 @@
     <w:p>
       <w:pPr>
         <w:pStyle w:val="Normal"/>
-        <w:spacing w:before="0" w:after="0"/>
+        <w:spacing w:before="0" w:after="57"/>
         <w:rPr>
           <w:rFonts w:ascii="Raleway" w:hAnsi="Raleway"/>
           <w:b/>
@@ -688,12 +1164,8 @@
     <w:p>
       <w:pPr>
         <w:pStyle w:val="Normal"/>
-        <w:spacing w:before="0" w:after="0"/>
-        <w:rPr>
-          <w:rFonts w:ascii="Raleway" w:hAnsi="Raleway"/>
-          <w:sz w:val="24"/>
-          <w:szCs w:val="24"/>
-        </w:rPr>
+        <w:spacing w:before="0" w:after="57"/>
+        <w:rPr/>
       </w:pPr>
       <w:r>
         <w:rPr>
@@ -707,12 +1179,8 @@
     <w:p>
       <w:pPr>
         <w:pStyle w:val="Normal"/>
-        <w:spacing w:before="0" w:after="0"/>
-        <w:rPr>
-          <w:rFonts w:ascii="Raleway" w:hAnsi="Raleway"/>
-          <w:sz w:val="24"/>
-          <w:szCs w:val="24"/>
-        </w:rPr>
+        <w:spacing w:before="0" w:after="57"/>
+        <w:rPr/>
       </w:pPr>
       <w:r>
         <w:rPr>
@@ -726,7 +1194,7 @@
     <w:p>
       <w:pPr>
         <w:pStyle w:val="Normal"/>
-        <w:spacing w:before="0" w:after="0"/>
+        <w:spacing w:before="0" w:after="57"/>
         <w:rPr>
           <w:rFonts w:ascii="Raleway" w:hAnsi="Raleway"/>
           <w:sz w:val="24"/>
@@ -744,12 +1212,8 @@
     <w:p>
       <w:pPr>
         <w:pStyle w:val="Normal"/>
-        <w:spacing w:before="0" w:after="0"/>
-        <w:rPr>
-          <w:rFonts w:ascii="Raleway" w:hAnsi="Raleway"/>
-          <w:sz w:val="24"/>
-          <w:szCs w:val="24"/>
-        </w:rPr>
+        <w:spacing w:before="0" w:after="57"/>
+        <w:rPr/>
       </w:pPr>
       <w:r>
         <w:rPr>
@@ -767,20 +1231,32 @@
           <w:ilvl w:val="0"/>
           <w:numId w:val="2"/>
         </w:numPr>
-        <w:spacing w:before="0" w:after="0"/>
-        <w:rPr>
-          <w:rFonts w:ascii="Raleway" w:hAnsi="Raleway"/>
-          <w:sz w:val="24"/>
-          <w:szCs w:val="24"/>
-        </w:rPr>
-      </w:pPr>
-      <w:r>
-        <w:rPr>
-          <w:rFonts w:ascii="Raleway" w:hAnsi="Raleway"/>
-          <w:sz w:val="24"/>
-          <w:szCs w:val="24"/>
-        </w:rPr>
-        <w:t xml:space="preserve">tous les mardis : </w:t>
+        <w:spacing w:before="0" w:after="57"/>
+        <w:rPr/>
+      </w:pPr>
+      <w:r>
+        <w:rPr>
+          <w:rFonts w:ascii="Raleway" w:hAnsi="Raleway"/>
+          <w:sz w:val="24"/>
+          <w:szCs w:val="24"/>
+        </w:rPr>
+        <w:t>tous les mardis </w:t>
+      </w:r>
+      <w:r>
+        <w:rPr>
+          <w:rFonts w:ascii="Raleway" w:hAnsi="Raleway"/>
+          <w:sz w:val="24"/>
+          <w:szCs w:val="24"/>
+        </w:rPr>
+        <w:t xml:space="preserve">et dimanches, 3 fois par jour, animations ouvertes à tous </w:t>
+      </w:r>
+      <w:r>
+        <w:rPr>
+          <w:rFonts w:ascii="Raleway" w:hAnsi="Raleway"/>
+          <w:sz w:val="24"/>
+          <w:szCs w:val="24"/>
+        </w:rPr>
+        <w:t>sur le dancefloor du Hard Rock Café</w:t>
       </w:r>
     </w:p>
     <w:p>
@@ -790,12 +1266,8 @@
           <w:ilvl w:val="1"/>
           <w:numId w:val="2"/>
         </w:numPr>
-        <w:spacing w:before="0" w:after="0"/>
-        <w:rPr>
-          <w:rFonts w:ascii="Raleway" w:hAnsi="Raleway"/>
-          <w:sz w:val="24"/>
-          <w:szCs w:val="24"/>
-        </w:rPr>
+        <w:spacing w:before="0" w:after="57"/>
+        <w:rPr/>
       </w:pPr>
       <w:r>
         <w:rPr>
@@ -813,20 +1285,24 @@
           <w:ilvl w:val="1"/>
           <w:numId w:val="2"/>
         </w:numPr>
-        <w:spacing w:before="0" w:after="0"/>
-        <w:rPr>
-          <w:rFonts w:ascii="Raleway" w:hAnsi="Raleway"/>
-          <w:sz w:val="24"/>
-          <w:szCs w:val="24"/>
-        </w:rPr>
-      </w:pPr>
-      <w:r>
-        <w:rPr>
-          <w:rFonts w:ascii="Raleway" w:hAnsi="Raleway"/>
-          <w:sz w:val="24"/>
-          <w:szCs w:val="24"/>
-        </w:rPr>
-        <w:t>initiation à la guitare électrique</w:t>
+        <w:spacing w:before="0" w:after="57"/>
+        <w:rPr/>
+      </w:pPr>
+      <w:r>
+        <w:rPr>
+          <w:rFonts w:ascii="Raleway" w:hAnsi="Raleway"/>
+          <w:sz w:val="24"/>
+          <w:szCs w:val="24"/>
+        </w:rPr>
+        <w:t xml:space="preserve">initiation </w:t>
+      </w:r>
+      <w:r>
+        <w:rPr>
+          <w:rFonts w:ascii="Raleway" w:hAnsi="Raleway"/>
+          <w:sz w:val="24"/>
+          <w:szCs w:val="24"/>
+        </w:rPr>
+        <w:t>aux instruments du Rock</w:t>
       </w:r>
     </w:p>
     <w:p>
@@ -836,12 +1312,27 @@
           <w:ilvl w:val="0"/>
           <w:numId w:val="2"/>
         </w:numPr>
-        <w:spacing w:before="0" w:after="0"/>
-        <w:rPr>
-          <w:rFonts w:ascii="Raleway" w:hAnsi="Raleway"/>
-          <w:sz w:val="24"/>
-          <w:szCs w:val="24"/>
-        </w:rPr>
+        <w:spacing w:before="0" w:after="57"/>
+        <w:rPr/>
+      </w:pPr>
+      <w:r>
+        <w:rPr>
+          <w:rFonts w:ascii="Raleway" w:hAnsi="Raleway"/>
+          <w:sz w:val="24"/>
+          <w:szCs w:val="24"/>
+        </w:rPr>
+        <w:t>Les autres jours, spectacles en soirée sur réservation :</w:t>
+      </w:r>
+    </w:p>
+    <w:p>
+      <w:pPr>
+        <w:pStyle w:val="Normal"/>
+        <w:numPr>
+          <w:ilvl w:val="1"/>
+          <w:numId w:val="2"/>
+        </w:numPr>
+        <w:spacing w:before="0" w:after="57"/>
+        <w:rPr/>
       </w:pPr>
       <w:r>
         <w:rPr>
@@ -850,6 +1341,78 @@
           <w:szCs w:val="24"/>
         </w:rPr>
         <w:t>tous les mercredis : concert mythique sur grand écran</w:t>
+      </w:r>
+    </w:p>
+    <w:p>
+      <w:pPr>
+        <w:pStyle w:val="Normal"/>
+        <w:numPr>
+          <w:ilvl w:val="1"/>
+          <w:numId w:val="2"/>
+        </w:numPr>
+        <w:spacing w:before="0" w:after="57"/>
+        <w:rPr/>
+      </w:pPr>
+      <w:r>
+        <w:rPr>
+          <w:rFonts w:ascii="Raleway" w:hAnsi="Raleway"/>
+          <w:sz w:val="24"/>
+          <w:szCs w:val="24"/>
+        </w:rPr>
+        <w:t>tous les jeudis : karaoké géant</w:t>
+      </w:r>
+    </w:p>
+    <w:p>
+      <w:pPr>
+        <w:pStyle w:val="Normal"/>
+        <w:numPr>
+          <w:ilvl w:val="1"/>
+          <w:numId w:val="2"/>
+        </w:numPr>
+        <w:spacing w:before="0" w:after="57"/>
+        <w:rPr/>
+      </w:pPr>
+      <w:r>
+        <w:rPr>
+          <w:rFonts w:ascii="Raleway" w:hAnsi="Raleway"/>
+          <w:sz w:val="24"/>
+          <w:szCs w:val="24"/>
+        </w:rPr>
+        <w:t>tous les vendredis : tribute aux grands noms du Rock</w:t>
+      </w:r>
+    </w:p>
+    <w:p>
+      <w:pPr>
+        <w:pStyle w:val="Normal"/>
+        <w:numPr>
+          <w:ilvl w:val="1"/>
+          <w:numId w:val="2"/>
+        </w:numPr>
+        <w:spacing w:before="0" w:after="57"/>
+        <w:rPr/>
+      </w:pPr>
+      <w:r>
+        <w:rPr>
+          <w:rFonts w:ascii="Raleway" w:hAnsi="Raleway"/>
+          <w:sz w:val="24"/>
+          <w:szCs w:val="24"/>
+        </w:rPr>
+        <w:t>tous les samedis : concert rock actuel</w:t>
+      </w:r>
+    </w:p>
+    <w:p>
+      <w:pPr>
+        <w:pStyle w:val="Normal"/>
+        <w:spacing w:before="0" w:after="57"/>
+        <w:rPr/>
+      </w:pPr>
+      <w:r>
+        <w:rPr>
+          <w:rFonts w:ascii="Raleway" w:hAnsi="Raleway"/>
+          <w:sz w:val="24"/>
+          <w:szCs w:val="24"/>
+        </w:rPr>
+        <w:t>Attractions :</w:t>
       </w:r>
     </w:p>
     <w:p>
@@ -859,20 +1422,16 @@
           <w:ilvl w:val="0"/>
           <w:numId w:val="2"/>
         </w:numPr>
-        <w:spacing w:before="0" w:after="0"/>
-        <w:rPr>
-          <w:rFonts w:ascii="Raleway" w:hAnsi="Raleway"/>
-          <w:sz w:val="24"/>
-          <w:szCs w:val="24"/>
-        </w:rPr>
-      </w:pPr>
-      <w:r>
-        <w:rPr>
-          <w:rFonts w:ascii="Raleway" w:hAnsi="Raleway"/>
-          <w:sz w:val="24"/>
-          <w:szCs w:val="24"/>
-        </w:rPr>
-        <w:t>tous les jeudis : karaoké géant</w:t>
+        <w:spacing w:before="0" w:after="57"/>
+        <w:rPr/>
+      </w:pPr>
+      <w:r>
+        <w:rPr>
+          <w:rFonts w:ascii="Raleway" w:hAnsi="Raleway"/>
+          <w:sz w:val="24"/>
+          <w:szCs w:val="24"/>
+        </w:rPr>
+        <w:t>Hard Rock Café</w:t>
       </w:r>
     </w:p>
     <w:p>
@@ -882,20 +1441,16 @@
           <w:ilvl w:val="0"/>
           <w:numId w:val="2"/>
         </w:numPr>
-        <w:spacing w:before="0" w:after="0"/>
-        <w:rPr>
-          <w:rFonts w:ascii="Raleway" w:hAnsi="Raleway"/>
-          <w:sz w:val="24"/>
-          <w:szCs w:val="24"/>
-        </w:rPr>
-      </w:pPr>
-      <w:r>
-        <w:rPr>
-          <w:rFonts w:ascii="Raleway" w:hAnsi="Raleway"/>
-          <w:sz w:val="24"/>
-          <w:szCs w:val="24"/>
-        </w:rPr>
-        <w:t>tous les vendredis : tribute aux grands noms du Rock</w:t>
+        <w:spacing w:before="0" w:after="57"/>
+        <w:rPr/>
+      </w:pPr>
+      <w:r>
+        <w:rPr>
+          <w:rFonts w:ascii="Raleway" w:hAnsi="Raleway"/>
+          <w:sz w:val="24"/>
+          <w:szCs w:val="24"/>
+        </w:rPr>
+        <w:t>Jeux pour enfants (modules instruments de musique)</w:t>
       </w:r>
     </w:p>
     <w:p>
@@ -905,39 +1460,16 @@
           <w:ilvl w:val="0"/>
           <w:numId w:val="2"/>
         </w:numPr>
-        <w:spacing w:before="0" w:after="0"/>
-        <w:rPr>
-          <w:rFonts w:ascii="Raleway" w:hAnsi="Raleway"/>
-          <w:sz w:val="24"/>
-          <w:szCs w:val="24"/>
-        </w:rPr>
-      </w:pPr>
-      <w:r>
-        <w:rPr>
-          <w:rFonts w:ascii="Raleway" w:hAnsi="Raleway"/>
-          <w:sz w:val="24"/>
-          <w:szCs w:val="24"/>
-        </w:rPr>
-        <w:t>tous les samedis : concert rock actuel</w:t>
-      </w:r>
-    </w:p>
-    <w:p>
-      <w:pPr>
-        <w:pStyle w:val="Normal"/>
-        <w:spacing w:before="0" w:after="0"/>
-        <w:rPr>
-          <w:rFonts w:ascii="Raleway" w:hAnsi="Raleway"/>
-          <w:sz w:val="24"/>
-          <w:szCs w:val="24"/>
-        </w:rPr>
-      </w:pPr>
-      <w:r>
-        <w:rPr>
-          <w:rFonts w:ascii="Raleway" w:hAnsi="Raleway"/>
-          <w:sz w:val="24"/>
-          <w:szCs w:val="24"/>
-        </w:rPr>
-        <w:t>Attractions :</w:t>
+        <w:spacing w:before="0" w:after="57"/>
+        <w:rPr/>
+      </w:pPr>
+      <w:r>
+        <w:rPr>
+          <w:rFonts w:ascii="Raleway" w:hAnsi="Raleway"/>
+          <w:sz w:val="24"/>
+          <w:szCs w:val="24"/>
+        </w:rPr>
+        <w:t>Manège notes et instruments de musique</w:t>
       </w:r>
     </w:p>
     <w:p>
@@ -947,20 +1479,16 @@
           <w:ilvl w:val="0"/>
           <w:numId w:val="2"/>
         </w:numPr>
-        <w:spacing w:before="0" w:after="0"/>
-        <w:rPr>
-          <w:rFonts w:ascii="Raleway" w:hAnsi="Raleway"/>
-          <w:sz w:val="24"/>
-          <w:szCs w:val="24"/>
-        </w:rPr>
-      </w:pPr>
-      <w:r>
-        <w:rPr>
-          <w:rFonts w:ascii="Raleway" w:hAnsi="Raleway"/>
-          <w:sz w:val="24"/>
-          <w:szCs w:val="24"/>
-        </w:rPr>
-        <w:t>Hard Rock Café</w:t>
+        <w:spacing w:before="0" w:after="57"/>
+        <w:rPr/>
+      </w:pPr>
+      <w:r>
+        <w:rPr>
+          <w:rFonts w:ascii="Raleway" w:hAnsi="Raleway"/>
+          <w:sz w:val="24"/>
+          <w:szCs w:val="24"/>
+        </w:rPr>
+        <w:t>Grand 8 en forme de guitare</w:t>
       </w:r>
     </w:p>
     <w:p>
@@ -970,20 +1498,24 @@
           <w:ilvl w:val="0"/>
           <w:numId w:val="2"/>
         </w:numPr>
-        <w:spacing w:before="0" w:after="0"/>
-        <w:rPr>
-          <w:rFonts w:ascii="Raleway" w:hAnsi="Raleway"/>
-          <w:sz w:val="24"/>
-          <w:szCs w:val="24"/>
-        </w:rPr>
-      </w:pPr>
-      <w:r>
-        <w:rPr>
-          <w:rFonts w:ascii="Raleway" w:hAnsi="Raleway"/>
-          <w:sz w:val="24"/>
-          <w:szCs w:val="24"/>
-        </w:rPr>
-        <w:t>Jeux pour enfants (modules instruments de musique)</w:t>
+        <w:spacing w:before="0" w:after="57"/>
+        <w:rPr/>
+      </w:pPr>
+      <w:r>
+        <w:rPr>
+          <w:rFonts w:ascii="Raleway" w:hAnsi="Raleway"/>
+          <w:sz w:val="24"/>
+          <w:szCs w:val="24"/>
+        </w:rPr>
+        <w:t xml:space="preserve">Cinéma dynamique : toutes les semaines un concert différent, 4 séances par jour, avec sièges qui bougent, </w:t>
+      </w:r>
+      <w:r>
+        <w:rPr>
+          <w:rFonts w:ascii="Raleway" w:hAnsi="Raleway"/>
+          <w:sz w:val="24"/>
+          <w:szCs w:val="24"/>
+        </w:rPr>
+        <w:t>son à fond, pogos...</w:t>
       </w:r>
     </w:p>
     <w:p>
@@ -993,20 +1525,24 @@
           <w:ilvl w:val="0"/>
           <w:numId w:val="2"/>
         </w:numPr>
-        <w:spacing w:before="0" w:after="0"/>
-        <w:rPr>
-          <w:rFonts w:ascii="Raleway" w:hAnsi="Raleway"/>
-          <w:sz w:val="24"/>
-          <w:szCs w:val="24"/>
-        </w:rPr>
-      </w:pPr>
-      <w:r>
-        <w:rPr>
-          <w:rFonts w:ascii="Raleway" w:hAnsi="Raleway"/>
-          <w:sz w:val="24"/>
-          <w:szCs w:val="24"/>
-        </w:rPr>
-        <w:t>Manège notes et instruments de musique</w:t>
+        <w:spacing w:before="0" w:after="57"/>
+        <w:rPr/>
+      </w:pPr>
+      <w:r>
+        <w:rPr>
+          <w:rFonts w:ascii="Raleway" w:hAnsi="Raleway"/>
+          <w:sz w:val="24"/>
+          <w:szCs w:val="24"/>
+        </w:rPr>
+        <w:t xml:space="preserve">Simulateurs de concerts en Réalité Augmentée : </w:t>
+      </w:r>
+      <w:r>
+        <w:rPr>
+          <w:rFonts w:ascii="Raleway" w:hAnsi="Raleway"/>
+          <w:sz w:val="24"/>
+          <w:szCs w:val="24"/>
+        </w:rPr>
+        <w:t>dans la peau d’une star du Rock</w:t>
       </w:r>
     </w:p>
     <w:p>
@@ -1016,20 +1552,16 @@
           <w:ilvl w:val="0"/>
           <w:numId w:val="2"/>
         </w:numPr>
-        <w:spacing w:before="0" w:after="0"/>
-        <w:rPr>
-          <w:rFonts w:ascii="Raleway" w:hAnsi="Raleway"/>
-          <w:sz w:val="24"/>
-          <w:szCs w:val="24"/>
-        </w:rPr>
-      </w:pPr>
-      <w:r>
-        <w:rPr>
-          <w:rFonts w:ascii="Raleway" w:hAnsi="Raleway"/>
-          <w:sz w:val="24"/>
-          <w:szCs w:val="24"/>
-        </w:rPr>
-        <w:t>Grand 8 en forme de guitare</w:t>
+        <w:spacing w:before="0" w:after="57"/>
+        <w:rPr/>
+      </w:pPr>
+      <w:r>
+        <w:rPr>
+          <w:rFonts w:ascii="Raleway" w:hAnsi="Raleway"/>
+          <w:sz w:val="24"/>
+          <w:szCs w:val="24"/>
+        </w:rPr>
+        <w:t>Arcade center spécial jeux musicaux</w:t>
       </w:r>
     </w:p>
     <w:p>
@@ -1039,20 +1571,16 @@
           <w:ilvl w:val="0"/>
           <w:numId w:val="2"/>
         </w:numPr>
-        <w:spacing w:before="0" w:after="0"/>
-        <w:rPr>
-          <w:rFonts w:ascii="Raleway" w:hAnsi="Raleway"/>
-          <w:sz w:val="24"/>
-          <w:szCs w:val="24"/>
-        </w:rPr>
-      </w:pPr>
-      <w:r>
-        <w:rPr>
-          <w:rFonts w:ascii="Raleway" w:hAnsi="Raleway"/>
-          <w:sz w:val="24"/>
-          <w:szCs w:val="24"/>
-        </w:rPr>
-        <w:t>Simulateurs de concerts en Réalité Augmentée</w:t>
+        <w:spacing w:before="0" w:after="57"/>
+        <w:rPr/>
+      </w:pPr>
+      <w:r>
+        <w:rPr>
+          <w:rFonts w:ascii="Raleway" w:hAnsi="Raleway"/>
+          <w:sz w:val="24"/>
+          <w:szCs w:val="24"/>
+        </w:rPr>
+        <w:t>Maison hantée fantômes du Rock</w:t>
       </w:r>
     </w:p>
     <w:p>
@@ -1062,95 +1590,41 @@
           <w:ilvl w:val="0"/>
           <w:numId w:val="2"/>
         </w:numPr>
-        <w:spacing w:before="0" w:after="0"/>
-        <w:rPr>
-          <w:rFonts w:ascii="Raleway" w:hAnsi="Raleway"/>
-          <w:sz w:val="24"/>
-          <w:szCs w:val="24"/>
-        </w:rPr>
-      </w:pPr>
-      <w:r>
-        <w:rPr>
-          <w:rFonts w:ascii="Raleway" w:hAnsi="Raleway"/>
-          <w:sz w:val="24"/>
-          <w:szCs w:val="24"/>
-        </w:rPr>
-        <w:t>Arcade center spécial jeux musicaux</w:t>
+        <w:spacing w:before="0" w:after="57"/>
+        <w:rPr/>
+      </w:pPr>
+      <w:r>
+        <w:rPr>
+          <w:rFonts w:ascii="Raleway" w:hAnsi="Raleway"/>
+          <w:sz w:val="24"/>
+          <w:szCs w:val="24"/>
+        </w:rPr>
+        <w:t>autos-tamponneuses à l’effigie des plus grands groupes de Rock</w:t>
       </w:r>
     </w:p>
     <w:p>
       <w:pPr>
         <w:pStyle w:val="Normal"/>
-        <w:numPr>
-          <w:ilvl w:val="0"/>
-          <w:numId w:val="2"/>
-        </w:numPr>
-        <w:spacing w:before="0" w:after="0"/>
-        <w:rPr>
-          <w:rFonts w:ascii="Raleway" w:hAnsi="Raleway"/>
-          <w:sz w:val="24"/>
-          <w:szCs w:val="24"/>
-        </w:rPr>
-      </w:pPr>
-      <w:r>
-        <w:rPr>
-          <w:rFonts w:ascii="Raleway" w:hAnsi="Raleway"/>
-          <w:sz w:val="24"/>
-          <w:szCs w:val="24"/>
-        </w:rPr>
-        <w:t>Maison hantée fantômes du Rock</w:t>
+        <w:spacing w:before="0" w:after="57"/>
+        <w:rPr>
+          <w:rFonts w:ascii="Raleway" w:hAnsi="Raleway"/>
+          <w:sz w:val="24"/>
+          <w:szCs w:val="24"/>
+        </w:rPr>
+      </w:pPr>
+      <w:r>
+        <w:rPr>
+          <w:rFonts w:ascii="Raleway" w:hAnsi="Raleway"/>
+          <w:sz w:val="24"/>
+          <w:szCs w:val="24"/>
+        </w:rPr>
       </w:r>
     </w:p>
     <w:p>
       <w:pPr>
         <w:pStyle w:val="Normal"/>
-        <w:numPr>
-          <w:ilvl w:val="0"/>
-          <w:numId w:val="2"/>
-        </w:numPr>
-        <w:spacing w:before="0" w:after="0"/>
-        <w:rPr>
-          <w:rFonts w:ascii="Raleway" w:hAnsi="Raleway"/>
-          <w:sz w:val="24"/>
-          <w:szCs w:val="24"/>
-        </w:rPr>
-      </w:pPr>
-      <w:r>
-        <w:rPr>
-          <w:rFonts w:ascii="Raleway" w:hAnsi="Raleway"/>
-          <w:sz w:val="24"/>
-          <w:szCs w:val="24"/>
-        </w:rPr>
-        <w:t>autos-tamponneuses à l’effigie des plus grands groupes de Rock</w:t>
-      </w:r>
-    </w:p>
-    <w:p>
-      <w:pPr>
-        <w:pStyle w:val="Normal"/>
-        <w:spacing w:before="0" w:after="0"/>
-        <w:rPr>
-          <w:rFonts w:ascii="Raleway" w:hAnsi="Raleway"/>
-          <w:sz w:val="24"/>
-          <w:szCs w:val="24"/>
-        </w:rPr>
-      </w:pPr>
-      <w:r>
-        <w:rPr>
-          <w:rFonts w:ascii="Raleway" w:hAnsi="Raleway"/>
-          <w:sz w:val="24"/>
-          <w:szCs w:val="24"/>
-        </w:rPr>
-      </w:r>
-    </w:p>
-    <w:p>
-      <w:pPr>
-        <w:pStyle w:val="Normal"/>
-        <w:spacing w:before="0" w:after="0"/>
-        <w:rPr>
-          <w:rFonts w:ascii="Raleway" w:hAnsi="Raleway"/>
-          <w:sz w:val="24"/>
-          <w:szCs w:val="24"/>
-        </w:rPr>
+        <w:spacing w:before="0" w:after="57"/>
+        <w:rPr/>
       </w:pPr>
       <w:r>
         <w:rPr/>

</xml_diff>